<commit_message>
Task2 complete until step5f.
</commit_message>
<xml_diff>
--- a/word documents/Task-2.docx
+++ b/word documents/Task-2.docx
@@ -481,10 +481,473 @@
     </w:p>
     <w:p/>
     <w:p>
-      <w:r>
-        <w:t>Q5)</w:t>
-      </w:r>
-    </w:p>
+      <w:pPr>
+        <w:rPr>
+          <w:b/>
+          <w:bCs/>
+        </w:rPr>
+      </w:pPr>
+      <w:r>
+        <w:rPr>
+          <w:b/>
+          <w:bCs/>
+        </w:rPr>
+        <w:t>Q5</w:t>
+      </w:r>
+      <w:r>
+        <w:rPr>
+          <w:b/>
+          <w:bCs/>
+        </w:rPr>
+        <w:t>a</w:t>
+      </w:r>
+      <w:r>
+        <w:rPr>
+          <w:b/>
+          <w:bCs/>
+        </w:rPr>
+        <w:t>)</w:t>
+      </w:r>
+      <w:r>
+        <w:rPr>
+          <w:b/>
+          <w:bCs/>
+        </w:rPr>
+        <w:t xml:space="preserve"> </w:t>
+      </w:r>
+      <w:r>
+        <w:rPr>
+          <w:b/>
+          <w:bCs/>
+        </w:rPr>
+        <w:t xml:space="preserve">Install the external package argon2-cffi from </w:t>
+      </w:r>
+      <w:proofErr w:type="spellStart"/>
+      <w:r>
+        <w:rPr>
+          <w:b/>
+          <w:bCs/>
+        </w:rPr>
+        <w:t>pypi</w:t>
+      </w:r>
+      <w:proofErr w:type="spellEnd"/>
+      <w:r>
+        <w:rPr>
+          <w:b/>
+          <w:bCs/>
+        </w:rPr>
+        <w:t xml:space="preserve"> using pip or your IDE. Document how you installed this package.  </w:t>
+      </w:r>
+    </w:p>
+    <w:p>
+      <w:pPr>
+        <w:rPr>
+          <w:b/>
+          <w:bCs/>
+        </w:rPr>
+      </w:pPr>
+    </w:p>
+    <w:p>
+      <w:r>
+        <w:t>First, it is a good practice to create a virtual environment.</w:t>
+      </w:r>
+    </w:p>
+    <w:p>
+      <w:r>
+        <w:rPr>
+          <w:noProof/>
+        </w:rPr>
+        <w:drawing>
+          <wp:inline distT="0" distB="0" distL="0" distR="0">
+            <wp:extent cx="5727700" cy="199390"/>
+            <wp:effectExtent l="0" t="0" r="0" b="3810"/>
+            <wp:docPr id="1506617861" name="Picture 3"/>
+            <wp:cNvGraphicFramePr>
+              <a:graphicFrameLocks xmlns:a="http://schemas.openxmlformats.org/drawingml/2006/main" noChangeAspect="1"/>
+            </wp:cNvGraphicFramePr>
+            <a:graphic xmlns:a="http://schemas.openxmlformats.org/drawingml/2006/main">
+              <a:graphicData uri="http://schemas.openxmlformats.org/drawingml/2006/picture">
+                <pic:pic xmlns:pic="http://schemas.openxmlformats.org/drawingml/2006/picture">
+                  <pic:nvPicPr>
+                    <pic:cNvPr id="1506617861" name="Picture 1506617861"/>
+                    <pic:cNvPicPr/>
+                  </pic:nvPicPr>
+                  <pic:blipFill>
+                    <a:blip r:embed="rId8">
+                      <a:extLst>
+                        <a:ext uri="{28A0092B-C50C-407E-A947-70E740481C1C}">
+                          <a14:useLocalDpi xmlns:a14="http://schemas.microsoft.com/office/drawing/2010/main" val="0"/>
+                        </a:ext>
+                      </a:extLst>
+                    </a:blip>
+                    <a:stretch>
+                      <a:fillRect/>
+                    </a:stretch>
+                  </pic:blipFill>
+                  <pic:spPr>
+                    <a:xfrm>
+                      <a:off x="0" y="0"/>
+                      <a:ext cx="5727700" cy="199390"/>
+                    </a:xfrm>
+                    <a:prstGeom prst="rect">
+                      <a:avLst/>
+                    </a:prstGeom>
+                  </pic:spPr>
+                </pic:pic>
+              </a:graphicData>
+            </a:graphic>
+          </wp:inline>
+        </w:drawing>
+      </w:r>
+    </w:p>
+    <w:p>
+      <w:r>
+        <w:rPr>
+          <w:noProof/>
+        </w:rPr>
+        <w:drawing>
+          <wp:inline distT="0" distB="0" distL="0" distR="0" wp14:anchorId="146D6E20" wp14:editId="45266FEE">
+            <wp:extent cx="2159000" cy="1358900"/>
+            <wp:effectExtent l="0" t="0" r="0" b="0"/>
+            <wp:docPr id="363224751" name="Picture 4"/>
+            <wp:cNvGraphicFramePr>
+              <a:graphicFrameLocks xmlns:a="http://schemas.openxmlformats.org/drawingml/2006/main" noChangeAspect="1"/>
+            </wp:cNvGraphicFramePr>
+            <a:graphic xmlns:a="http://schemas.openxmlformats.org/drawingml/2006/main">
+              <a:graphicData uri="http://schemas.openxmlformats.org/drawingml/2006/picture">
+                <pic:pic xmlns:pic="http://schemas.openxmlformats.org/drawingml/2006/picture">
+                  <pic:nvPicPr>
+                    <pic:cNvPr id="363224751" name="Picture 363224751"/>
+                    <pic:cNvPicPr/>
+                  </pic:nvPicPr>
+                  <pic:blipFill>
+                    <a:blip r:embed="rId9">
+                      <a:extLst>
+                        <a:ext uri="{28A0092B-C50C-407E-A947-70E740481C1C}">
+                          <a14:useLocalDpi xmlns:a14="http://schemas.microsoft.com/office/drawing/2010/main" val="0"/>
+                        </a:ext>
+                      </a:extLst>
+                    </a:blip>
+                    <a:stretch>
+                      <a:fillRect/>
+                    </a:stretch>
+                  </pic:blipFill>
+                  <pic:spPr>
+                    <a:xfrm>
+                      <a:off x="0" y="0"/>
+                      <a:ext cx="2159000" cy="1358900"/>
+                    </a:xfrm>
+                    <a:prstGeom prst="rect">
+                      <a:avLst/>
+                    </a:prstGeom>
+                  </pic:spPr>
+                </pic:pic>
+              </a:graphicData>
+            </a:graphic>
+          </wp:inline>
+        </w:drawing>
+      </w:r>
+    </w:p>
+    <w:p/>
+    <w:p>
+      <w:r>
+        <w:t xml:space="preserve">Then we activate the </w:t>
+      </w:r>
+      <w:proofErr w:type="spellStart"/>
+      <w:r>
+        <w:t>venv</w:t>
+      </w:r>
+      <w:proofErr w:type="spellEnd"/>
+      <w:r>
+        <w:t>.</w:t>
+      </w:r>
+    </w:p>
+    <w:p>
+      <w:r>
+        <w:rPr>
+          <w:noProof/>
+        </w:rPr>
+        <w:drawing>
+          <wp:inline distT="0" distB="0" distL="0" distR="0">
+            <wp:extent cx="5727700" cy="327660"/>
+            <wp:effectExtent l="0" t="0" r="0" b="2540"/>
+            <wp:docPr id="498828526" name="Picture 6"/>
+            <wp:cNvGraphicFramePr>
+              <a:graphicFrameLocks xmlns:a="http://schemas.openxmlformats.org/drawingml/2006/main" noChangeAspect="1"/>
+            </wp:cNvGraphicFramePr>
+            <a:graphic xmlns:a="http://schemas.openxmlformats.org/drawingml/2006/main">
+              <a:graphicData uri="http://schemas.openxmlformats.org/drawingml/2006/picture">
+                <pic:pic xmlns:pic="http://schemas.openxmlformats.org/drawingml/2006/picture">
+                  <pic:nvPicPr>
+                    <pic:cNvPr id="498828526" name="Picture 498828526"/>
+                    <pic:cNvPicPr/>
+                  </pic:nvPicPr>
+                  <pic:blipFill>
+                    <a:blip r:embed="rId10">
+                      <a:extLst>
+                        <a:ext uri="{28A0092B-C50C-407E-A947-70E740481C1C}">
+                          <a14:useLocalDpi xmlns:a14="http://schemas.microsoft.com/office/drawing/2010/main" val="0"/>
+                        </a:ext>
+                      </a:extLst>
+                    </a:blip>
+                    <a:stretch>
+                      <a:fillRect/>
+                    </a:stretch>
+                  </pic:blipFill>
+                  <pic:spPr>
+                    <a:xfrm>
+                      <a:off x="0" y="0"/>
+                      <a:ext cx="5727700" cy="327660"/>
+                    </a:xfrm>
+                    <a:prstGeom prst="rect">
+                      <a:avLst/>
+                    </a:prstGeom>
+                  </pic:spPr>
+                </pic:pic>
+              </a:graphicData>
+            </a:graphic>
+          </wp:inline>
+        </w:drawing>
+      </w:r>
+    </w:p>
+    <w:p/>
+    <w:p>
+      <w:r>
+        <w:t>We check if the pip is installed.</w:t>
+      </w:r>
+    </w:p>
+    <w:p>
+      <w:r>
+        <w:rPr>
+          <w:noProof/>
+        </w:rPr>
+        <w:drawing>
+          <wp:inline distT="0" distB="0" distL="0" distR="0">
+            <wp:extent cx="5727700" cy="510540"/>
+            <wp:effectExtent l="0" t="0" r="0" b="0"/>
+            <wp:docPr id="519724502" name="Picture 7"/>
+            <wp:cNvGraphicFramePr>
+              <a:graphicFrameLocks xmlns:a="http://schemas.openxmlformats.org/drawingml/2006/main" noChangeAspect="1"/>
+            </wp:cNvGraphicFramePr>
+            <a:graphic xmlns:a="http://schemas.openxmlformats.org/drawingml/2006/main">
+              <a:graphicData uri="http://schemas.openxmlformats.org/drawingml/2006/picture">
+                <pic:pic xmlns:pic="http://schemas.openxmlformats.org/drawingml/2006/picture">
+                  <pic:nvPicPr>
+                    <pic:cNvPr id="519724502" name="Picture 519724502"/>
+                    <pic:cNvPicPr/>
+                  </pic:nvPicPr>
+                  <pic:blipFill>
+                    <a:blip r:embed="rId11">
+                      <a:extLst>
+                        <a:ext uri="{28A0092B-C50C-407E-A947-70E740481C1C}">
+                          <a14:useLocalDpi xmlns:a14="http://schemas.microsoft.com/office/drawing/2010/main" val="0"/>
+                        </a:ext>
+                      </a:extLst>
+                    </a:blip>
+                    <a:stretch>
+                      <a:fillRect/>
+                    </a:stretch>
+                  </pic:blipFill>
+                  <pic:spPr>
+                    <a:xfrm>
+                      <a:off x="0" y="0"/>
+                      <a:ext cx="5727700" cy="510540"/>
+                    </a:xfrm>
+                    <a:prstGeom prst="rect">
+                      <a:avLst/>
+                    </a:prstGeom>
+                  </pic:spPr>
+                </pic:pic>
+              </a:graphicData>
+            </a:graphic>
+          </wp:inline>
+        </w:drawing>
+      </w:r>
+    </w:p>
+    <w:p/>
+    <w:p>
+      <w:r>
+        <w:t>We use the pip install command to install the following package.</w:t>
+      </w:r>
+    </w:p>
+    <w:p/>
+    <w:p>
+      <w:r>
+        <w:rPr>
+          <w:noProof/>
+        </w:rPr>
+        <w:lastRenderedPageBreak/>
+        <w:drawing>
+          <wp:inline distT="0" distB="0" distL="0" distR="0">
+            <wp:extent cx="5727700" cy="1964055"/>
+            <wp:effectExtent l="0" t="0" r="0" b="4445"/>
+            <wp:docPr id="867713190" name="Picture 8"/>
+            <wp:cNvGraphicFramePr>
+              <a:graphicFrameLocks xmlns:a="http://schemas.openxmlformats.org/drawingml/2006/main" noChangeAspect="1"/>
+            </wp:cNvGraphicFramePr>
+            <a:graphic xmlns:a="http://schemas.openxmlformats.org/drawingml/2006/main">
+              <a:graphicData uri="http://schemas.openxmlformats.org/drawingml/2006/picture">
+                <pic:pic xmlns:pic="http://schemas.openxmlformats.org/drawingml/2006/picture">
+                  <pic:nvPicPr>
+                    <pic:cNvPr id="867713190" name="Picture 867713190"/>
+                    <pic:cNvPicPr/>
+                  </pic:nvPicPr>
+                  <pic:blipFill>
+                    <a:blip r:embed="rId12">
+                      <a:extLst>
+                        <a:ext uri="{28A0092B-C50C-407E-A947-70E740481C1C}">
+                          <a14:useLocalDpi xmlns:a14="http://schemas.microsoft.com/office/drawing/2010/main" val="0"/>
+                        </a:ext>
+                      </a:extLst>
+                    </a:blip>
+                    <a:stretch>
+                      <a:fillRect/>
+                    </a:stretch>
+                  </pic:blipFill>
+                  <pic:spPr>
+                    <a:xfrm>
+                      <a:off x="0" y="0"/>
+                      <a:ext cx="5727700" cy="1964055"/>
+                    </a:xfrm>
+                    <a:prstGeom prst="rect">
+                      <a:avLst/>
+                    </a:prstGeom>
+                  </pic:spPr>
+                </pic:pic>
+              </a:graphicData>
+            </a:graphic>
+          </wp:inline>
+        </w:drawing>
+      </w:r>
+    </w:p>
+    <w:p/>
+    <w:p>
+      <w:r>
+        <w:t>Then, use the pip list command to check if it is installed.</w:t>
+      </w:r>
+    </w:p>
+    <w:p>
+      <w:r>
+        <w:rPr>
+          <w:noProof/>
+        </w:rPr>
+        <w:drawing>
+          <wp:inline distT="0" distB="0" distL="0" distR="0">
+            <wp:extent cx="5727700" cy="2145030"/>
+            <wp:effectExtent l="0" t="0" r="0" b="1270"/>
+            <wp:docPr id="94243810" name="Picture 9"/>
+            <wp:cNvGraphicFramePr>
+              <a:graphicFrameLocks xmlns:a="http://schemas.openxmlformats.org/drawingml/2006/main" noChangeAspect="1"/>
+            </wp:cNvGraphicFramePr>
+            <a:graphic xmlns:a="http://schemas.openxmlformats.org/drawingml/2006/main">
+              <a:graphicData uri="http://schemas.openxmlformats.org/drawingml/2006/picture">
+                <pic:pic xmlns:pic="http://schemas.openxmlformats.org/drawingml/2006/picture">
+                  <pic:nvPicPr>
+                    <pic:cNvPr id="94243810" name="Picture 94243810"/>
+                    <pic:cNvPicPr/>
+                  </pic:nvPicPr>
+                  <pic:blipFill>
+                    <a:blip r:embed="rId13">
+                      <a:extLst>
+                        <a:ext uri="{28A0092B-C50C-407E-A947-70E740481C1C}">
+                          <a14:useLocalDpi xmlns:a14="http://schemas.microsoft.com/office/drawing/2010/main" val="0"/>
+                        </a:ext>
+                      </a:extLst>
+                    </a:blip>
+                    <a:stretch>
+                      <a:fillRect/>
+                    </a:stretch>
+                  </pic:blipFill>
+                  <pic:spPr>
+                    <a:xfrm>
+                      <a:off x="0" y="0"/>
+                      <a:ext cx="5727700" cy="2145030"/>
+                    </a:xfrm>
+                    <a:prstGeom prst="rect">
+                      <a:avLst/>
+                    </a:prstGeom>
+                  </pic:spPr>
+                </pic:pic>
+              </a:graphicData>
+            </a:graphic>
+          </wp:inline>
+        </w:drawing>
+      </w:r>
+    </w:p>
+    <w:p/>
+    <w:p>
+      <w:pPr>
+        <w:rPr>
+          <w:b/>
+          <w:bCs/>
+        </w:rPr>
+      </w:pPr>
+      <w:r>
+        <w:rPr>
+          <w:b/>
+          <w:bCs/>
+        </w:rPr>
+        <w:t xml:space="preserve">5b) </w:t>
+      </w:r>
+      <w:r>
+        <w:rPr>
+          <w:b/>
+          <w:bCs/>
+        </w:rPr>
+        <w:t>Read the documentation for this package to understand what this package has to offer.</w:t>
+      </w:r>
+    </w:p>
+    <w:p>
+      <w:r>
+        <w:t xml:space="preserve">Argon2-cffi package allows the programmer to use Argon2 hashing algorithm. It is known as a </w:t>
+      </w:r>
+      <w:r>
+        <w:t>state-of-the-art</w:t>
+      </w:r>
+      <w:r>
+        <w:t xml:space="preserve"> password hashing algorithm. Argon2 is specifically designed for password hashing and is resistant to various </w:t>
+      </w:r>
+      <w:r>
+        <w:t>attacks, including brute-force</w:t>
+      </w:r>
+      <w:r>
+        <w:t xml:space="preserve"> and dictionary attacks.</w:t>
+      </w:r>
+    </w:p>
+    <w:p>
+      <w:r>
+        <w:t>With argon2, we can securely store hashed passwords or other sensitive data in the databases.</w:t>
+      </w:r>
+    </w:p>
+    <w:p>
+      <w:r>
+        <w:t>It is compatible with multiple platforms like macOS, Linux and Windows.</w:t>
+      </w:r>
+    </w:p>
+    <w:p/>
+    <w:p>
+      <w:pPr>
+        <w:rPr>
+          <w:b/>
+          <w:bCs/>
+        </w:rPr>
+      </w:pPr>
+      <w:r>
+        <w:rPr>
+          <w:b/>
+          <w:bCs/>
+        </w:rPr>
+        <w:t xml:space="preserve">5g) </w:t>
+      </w:r>
+      <w:r>
+        <w:rPr>
+          <w:b/>
+          <w:bCs/>
+        </w:rPr>
+        <w:t>Answer the question “How does the argon2-cffi package handle salt?”</w:t>
+      </w:r>
+    </w:p>
+    <w:p/>
     <w:sectPr>
       <w:pgSz w:w="11900" w:h="16840"/>
       <w:pgMar w:top="1440" w:right="1440" w:bottom="1440" w:left="1440" w:header="708" w:footer="708" w:gutter="0"/>

</xml_diff>

<commit_message>
complete task2, add requirements.txt
</commit_message>
<xml_diff>
--- a/word documents/Task-2.docx
+++ b/word documents/Task-2.docx
@@ -89,7 +89,13 @@
     <w:p/>
     <w:p>
       <w:r>
-        <w:t>MD-5 stands for Message-Digest Algorithms 5. It is a one-way cryptographic function that converts any messages into an output of a fixed length of 32 characters. Compared to other hashing algorithms, the output is 32 characters, which makes it easier to compare and store the hashes. It is also useful when comparing files or codes to identify any changes. However, MD-5 is considered relatively slow compared to other algorithms. It is much less secure and vulnerable to collisions. And it is easy to obtain the same hash function (or output) for two different inputs. Hash is supposed to be a unique value, but this hashing algorithm can create the same hash for different inputs, therefore it is not secure or very reliable.</w:t>
+        <w:t>MD-5 stands for Message-Digest Algorithms 5. It is a one-way cryptographic function that converts any messages into an output of a fixed length of 32 characters. Compared to other hashing algorithms, the output is 32 characters, which makes it easier to compare and store the hashes. It is also useful when comparing files or codes to identify any changes. However, MD-5 is considered relatively slow compared to other algorithms. It is much less secure and vulnerable to collisions. And it is easy to obtain the same hash function (or output) for two different inputs. Hash is supposed to be a unique value, but this hashing algorithm can create the same hash for different inputs</w:t>
+      </w:r>
+      <w:r>
+        <w:t>. Therefore,</w:t>
+      </w:r>
+      <w:r>
+        <w:t xml:space="preserve"> it is not secure or very reliable.</w:t>
       </w:r>
     </w:p>
     <w:p/>
@@ -128,7 +134,19 @@
     <w:p/>
     <w:p>
       <w:r>
-        <w:t xml:space="preserve">Whirlpool is an iterated cryptographic hash function. It was derived from square and Advanced Encryption Standard. It is a block cipher hash function and designed after square block cipher. It takes less than 2^256 bits length input and convert it into 512-bit hash. (512 bit -&gt; 64 bytes -&gt; 128 characters) Every block cipher in whirlpool is </w:t>
+        <w:t xml:space="preserve">Whirlpool is an iterated cryptographic hash function. It was derived from square and Advanced Encryption Standard. It is a block cipher hash function </w:t>
+      </w:r>
+      <w:r>
+        <w:t xml:space="preserve">designed after a </w:t>
+      </w:r>
+      <w:r>
+        <w:t xml:space="preserve">square block cipher. It takes less than 2^256 bits length input and </w:t>
+      </w:r>
+      <w:r>
+        <w:t xml:space="preserve">converts it into a </w:t>
+      </w:r>
+      <w:r>
+        <w:t xml:space="preserve">512-bit hash. (512 bit -&gt; 64 bytes -&gt; 128 characters) Every block cipher in whirlpool is </w:t>
       </w:r>
       <w:proofErr w:type="gramStart"/>
       <w:r>
@@ -947,7 +965,55 @@
         <w:t>Answer the question “How does the argon2-cffi package handle salt?”</w:t>
       </w:r>
     </w:p>
-    <w:p/>
+    <w:p>
+      <w:r>
+        <w:t>It was very i</w:t>
+      </w:r>
+      <w:r>
+        <w:t>ntriguing when I attempted to compare the hashed input password with the hashed saved password using an</w:t>
+      </w:r>
+      <w:r>
+        <w:t xml:space="preserve"> if</w:t>
+      </w:r>
+      <w:r>
+        <w:t xml:space="preserve"> statement and found that</w:t>
+      </w:r>
+      <w:r>
+        <w:t xml:space="preserve"> the hashes were not equal. The argon2-cffi package automatically add</w:t>
+      </w:r>
+      <w:r>
+        <w:t>s</w:t>
+      </w:r>
+      <w:r>
+        <w:t xml:space="preserve"> salt before the hashing, </w:t>
+      </w:r>
+      <w:r>
+        <w:t xml:space="preserve">resulting in different hash outputs for the same input. </w:t>
+      </w:r>
+      <w:r>
+        <w:t>As a result,</w:t>
+      </w:r>
+      <w:r>
+        <w:t xml:space="preserve"> I had to use verify method from </w:t>
+      </w:r>
+      <w:proofErr w:type="spellStart"/>
+      <w:r>
+        <w:t>PasswordHasher</w:t>
+      </w:r>
+      <w:proofErr w:type="spellEnd"/>
+      <w:r>
+        <w:t xml:space="preserve"> class</w:t>
+      </w:r>
+      <w:r>
+        <w:t xml:space="preserve">, passing the </w:t>
+      </w:r>
+      <w:r>
+        <w:t xml:space="preserve">hashed value and a non-hashed string value to check </w:t>
+      </w:r>
+      <w:r>
+        <w:t>for equality.</w:t>
+      </w:r>
+    </w:p>
     <w:sectPr>
       <w:pgSz w:w="11900" w:h="16840"/>
       <w:pgMar w:top="1440" w:right="1440" w:bottom="1440" w:left="1440" w:header="708" w:footer="708" w:gutter="0"/>

</xml_diff>